<commit_message>
notes in process of program development
</commit_message>
<xml_diff>
--- a/CT NOTES.docx
+++ b/CT NOTES.docx
@@ -4,18 +4,15 @@
   <w:body>
     <w:p>
       <w:bookmarkStart w:id="0" w:name="_GoBack"/>
-      <w:bookmarkEnd w:id="0"/>
-    </w:p>
-    <w:p>
       <w:r>
         <w:rPr>
           <w:noProof/>
         </w:rPr>
         <w:drawing>
           <wp:inline distT="0" distB="0" distL="0" distR="0">
-            <wp:extent cx="5938958" cy="6076950"/>
-            <wp:effectExtent l="0" t="0" r="5080" b="0"/>
-            <wp:docPr id="4" name="Picture 4"/>
+            <wp:extent cx="5943600" cy="6477000"/>
+            <wp:effectExtent l="0" t="0" r="0" b="0"/>
+            <wp:docPr id="2" name="Picture 2"/>
             <wp:cNvGraphicFramePr>
               <a:graphicFrameLocks xmlns:a="http://schemas.openxmlformats.org/drawingml/2006/main" noChangeAspect="1"/>
             </wp:cNvGraphicFramePr>
@@ -23,7 +20,7 @@
               <a:graphicData uri="http://schemas.openxmlformats.org/drawingml/2006/picture">
                 <pic:pic xmlns:pic="http://schemas.openxmlformats.org/drawingml/2006/picture">
                   <pic:nvPicPr>
-                    <pic:cNvPr id="0" name="749d4e8a-7242-4f2e-94cf-57cc1b45c326.jpg"/>
+                    <pic:cNvPr id="0" name="314f83ad-4111-444a-81d9-21bf9fd7f570.jpg"/>
                     <pic:cNvPicPr/>
                   </pic:nvPicPr>
                   <pic:blipFill>
@@ -41,7 +38,7 @@
                   <pic:spPr>
                     <a:xfrm>
                       <a:off x="0" y="0"/>
-                      <a:ext cx="5943600" cy="6081700"/>
+                      <a:ext cx="5943600" cy="6477000"/>
                     </a:xfrm>
                     <a:prstGeom prst="rect">
                       <a:avLst/>
@@ -53,109 +50,9 @@
           </wp:inline>
         </w:drawing>
       </w:r>
+      <w:bookmarkEnd w:id="0"/>
       <w:r>
         <w:br w:type="page"/>
-      </w:r>
-    </w:p>
-    <w:p>
-      <w:r>
-        <w:rPr>
-          <w:noProof/>
-        </w:rPr>
-        <w:lastRenderedPageBreak/>
-        <w:drawing>
-          <wp:inline distT="0" distB="0" distL="0" distR="0">
-            <wp:extent cx="5943600" cy="7924800"/>
-            <wp:effectExtent l="0" t="0" r="0" b="0"/>
-            <wp:docPr id="3" name="Picture 3"/>
-            <wp:cNvGraphicFramePr>
-              <a:graphicFrameLocks xmlns:a="http://schemas.openxmlformats.org/drawingml/2006/main" noChangeAspect="1"/>
-            </wp:cNvGraphicFramePr>
-            <a:graphic xmlns:a="http://schemas.openxmlformats.org/drawingml/2006/main">
-              <a:graphicData uri="http://schemas.openxmlformats.org/drawingml/2006/picture">
-                <pic:pic xmlns:pic="http://schemas.openxmlformats.org/drawingml/2006/picture">
-                  <pic:nvPicPr>
-                    <pic:cNvPr id="0" name="0e7860ee-688f-4252-a67c-4dd031a7ce66.jpg"/>
-                    <pic:cNvPicPr/>
-                  </pic:nvPicPr>
-                  <pic:blipFill>
-                    <a:blip r:embed="rId6" cstate="print">
-                      <a:extLst>
-                        <a:ext uri="{28A0092B-C50C-407E-A947-70E740481C1C}">
-                          <a14:useLocalDpi xmlns:a14="http://schemas.microsoft.com/office/drawing/2010/main" val="0"/>
-                        </a:ext>
-                      </a:extLst>
-                    </a:blip>
-                    <a:stretch>
-                      <a:fillRect/>
-                    </a:stretch>
-                  </pic:blipFill>
-                  <pic:spPr>
-                    <a:xfrm>
-                      <a:off x="0" y="0"/>
-                      <a:ext cx="5943600" cy="7924800"/>
-                    </a:xfrm>
-                    <a:prstGeom prst="rect">
-                      <a:avLst/>
-                    </a:prstGeom>
-                  </pic:spPr>
-                </pic:pic>
-              </a:graphicData>
-            </a:graphic>
-          </wp:inline>
-        </w:drawing>
-      </w:r>
-      <w:r>
-        <w:br w:type="page"/>
-      </w:r>
-    </w:p>
-    <w:p>
-      <w:r>
-        <w:rPr>
-          <w:noProof/>
-        </w:rPr>
-        <w:lastRenderedPageBreak/>
-        <w:drawing>
-          <wp:inline distT="0" distB="0" distL="0" distR="0" wp14:anchorId="4903E0A3" wp14:editId="34CDA7E1">
-            <wp:extent cx="5943600" cy="5448300"/>
-            <wp:effectExtent l="0" t="0" r="0" b="0"/>
-            <wp:docPr id="1" name="Picture 1"/>
-            <wp:cNvGraphicFramePr>
-              <a:graphicFrameLocks xmlns:a="http://schemas.openxmlformats.org/drawingml/2006/main" noChangeAspect="1"/>
-            </wp:cNvGraphicFramePr>
-            <a:graphic xmlns:a="http://schemas.openxmlformats.org/drawingml/2006/main">
-              <a:graphicData uri="http://schemas.openxmlformats.org/drawingml/2006/picture">
-                <pic:pic xmlns:pic="http://schemas.openxmlformats.org/drawingml/2006/picture">
-                  <pic:nvPicPr>
-                    <pic:cNvPr id="0" name="7204f9f1-0346-48e3-8522-50325301563f.jpg"/>
-                    <pic:cNvPicPr/>
-                  </pic:nvPicPr>
-                  <pic:blipFill>
-                    <a:blip r:embed="rId7" cstate="print">
-                      <a:extLst>
-                        <a:ext uri="{28A0092B-C50C-407E-A947-70E740481C1C}">
-                          <a14:useLocalDpi xmlns:a14="http://schemas.microsoft.com/office/drawing/2010/main" val="0"/>
-                        </a:ext>
-                      </a:extLst>
-                    </a:blip>
-                    <a:stretch>
-                      <a:fillRect/>
-                    </a:stretch>
-                  </pic:blipFill>
-                  <pic:spPr>
-                    <a:xfrm>
-                      <a:off x="0" y="0"/>
-                      <a:ext cx="5943600" cy="5448300"/>
-                    </a:xfrm>
-                    <a:prstGeom prst="rect">
-                      <a:avLst/>
-                    </a:prstGeom>
-                  </pic:spPr>
-                </pic:pic>
-              </a:graphicData>
-            </a:graphic>
-          </wp:inline>
-        </w:drawing>
       </w:r>
     </w:p>
     <w:sectPr>

</xml_diff>